<commit_message>
May 2025 Progress Review
Clean and Complete Data Version (i think... haha)
</commit_message>
<xml_diff>
--- a/Bongcaras_ThesisUpdate_May2025.docx
+++ b/Bongcaras_ThesisUpdate_May2025.docx
@@ -7683,7 +7683,7 @@
           <w:lang w:val="en-US"/>
         </w:rPr>
         <w:drawing>
-          <wp:anchor distT="0" distB="0" distL="114300" distR="114300" simplePos="0" relativeHeight="251668480" behindDoc="0" locked="0" layoutInCell="1" allowOverlap="1" wp14:anchorId="4B93BE06" wp14:editId="403CF587">
+          <wp:anchor distT="0" distB="0" distL="114300" distR="114300" simplePos="0" relativeHeight="251668480" behindDoc="0" locked="0" layoutInCell="1" allowOverlap="1" wp14:anchorId="4B93BE06" wp14:editId="7A714A6D">
             <wp:simplePos x="0" y="0"/>
             <wp:positionH relativeFrom="margin">
               <wp:align>left</wp:align>
@@ -7692,14 +7692,14 @@
               <wp:posOffset>2118830</wp:posOffset>
             </wp:positionV>
             <wp:extent cx="5274310" cy="3195955"/>
-            <wp:effectExtent l="19050" t="19050" r="21590" b="23495"/>
+            <wp:effectExtent l="0" t="0" r="2540" b="4445"/>
             <wp:wrapThrough wrapText="bothSides">
               <wp:wrapPolygon edited="0">
-                <wp:start x="-78" y="-129"/>
-                <wp:lineTo x="-78" y="21630"/>
-                <wp:lineTo x="21610" y="21630"/>
-                <wp:lineTo x="21610" y="-129"/>
-                <wp:lineTo x="-78" y="-129"/>
+                <wp:start x="0" y="0"/>
+                <wp:lineTo x="0" y="21501"/>
+                <wp:lineTo x="21532" y="21501"/>
+                <wp:lineTo x="21532" y="0"/>
+                <wp:lineTo x="0" y="0"/>
               </wp:wrapPolygon>
             </wp:wrapThrough>
             <wp:docPr id="1735096129" name="Picture 1"/>
@@ -7734,9 +7734,7 @@
                       <a:avLst/>
                     </a:prstGeom>
                     <a:ln>
-                      <a:solidFill>
-                        <a:schemeClr val="tx1"/>
-                      </a:solidFill>
+                      <a:noFill/>
                     </a:ln>
                   </pic:spPr>
                 </pic:pic>
@@ -7873,7 +7871,7 @@
         <w:tc>
           <w:tcPr>
             <w:cnfStyle w:val="001000000000" w:firstRow="0" w:lastRow="0" w:firstColumn="1" w:lastColumn="0" w:oddVBand="0" w:evenVBand="0" w:oddHBand="0" w:evenHBand="0" w:firstRowFirstColumn="0" w:firstRowLastColumn="0" w:lastRowFirstColumn="0" w:lastRowLastColumn="0"/>
-            <w:tcW w:w="3114" w:type="dxa"/>
+            <w:tcW w:w="3111" w:type="dxa"/>
             <w:tcBorders>
               <w:top w:val="single" w:sz="8" w:space="0" w:color="auto"/>
               <w:left w:val="single" w:sz="8" w:space="0" w:color="auto"/>
@@ -7914,7 +7912,7 @@
         </w:tc>
         <w:tc>
           <w:tcPr>
-            <w:tcW w:w="5182" w:type="dxa"/>
+            <w:tcW w:w="5175" w:type="dxa"/>
             <w:tcBorders>
               <w:top w:val="single" w:sz="8" w:space="0" w:color="auto"/>
               <w:left w:val="single" w:sz="8" w:space="0" w:color="auto"/>
@@ -7963,7 +7961,7 @@
         <w:tc>
           <w:tcPr>
             <w:cnfStyle w:val="001000000000" w:firstRow="0" w:lastRow="0" w:firstColumn="1" w:lastColumn="0" w:oddVBand="0" w:evenVBand="0" w:oddHBand="0" w:evenHBand="0" w:firstRowFirstColumn="0" w:firstRowLastColumn="0" w:lastRowFirstColumn="0" w:lastRowLastColumn="0"/>
-            <w:tcW w:w="8296" w:type="dxa"/>
+            <w:tcW w:w="8286" w:type="dxa"/>
             <w:gridSpan w:val="2"/>
             <w:tcBorders>
               <w:top w:val="single" w:sz="8" w:space="0" w:color="auto"/>
@@ -8008,7 +8006,7 @@
         <w:tc>
           <w:tcPr>
             <w:cnfStyle w:val="001000000000" w:firstRow="0" w:lastRow="0" w:firstColumn="1" w:lastColumn="0" w:oddVBand="0" w:evenVBand="0" w:oddHBand="0" w:evenHBand="0" w:firstRowFirstColumn="0" w:firstRowLastColumn="0" w:lastRowFirstColumn="0" w:lastRowLastColumn="0"/>
-            <w:tcW w:w="3114" w:type="dxa"/>
+            <w:tcW w:w="3111" w:type="dxa"/>
             <w:tcBorders>
               <w:top w:val="single" w:sz="8" w:space="0" w:color="auto"/>
               <w:left w:val="single" w:sz="8" w:space="0" w:color="auto"/>
@@ -8049,7 +8047,7 @@
         </w:tc>
         <w:tc>
           <w:tcPr>
-            <w:tcW w:w="5182" w:type="dxa"/>
+            <w:tcW w:w="5175" w:type="dxa"/>
             <w:tcBorders>
               <w:top w:val="single" w:sz="8" w:space="0" w:color="auto"/>
               <w:left w:val="single" w:sz="8" w:space="0" w:color="auto"/>
@@ -8100,7 +8098,7 @@
         <w:tc>
           <w:tcPr>
             <w:cnfStyle w:val="001000000000" w:firstRow="0" w:lastRow="0" w:firstColumn="1" w:lastColumn="0" w:oddVBand="0" w:evenVBand="0" w:oddHBand="0" w:evenHBand="0" w:firstRowFirstColumn="0" w:firstRowLastColumn="0" w:lastRowFirstColumn="0" w:lastRowLastColumn="0"/>
-            <w:tcW w:w="3114" w:type="dxa"/>
+            <w:tcW w:w="3111" w:type="dxa"/>
             <w:tcBorders>
               <w:top w:val="single" w:sz="8" w:space="0" w:color="auto"/>
               <w:left w:val="single" w:sz="8" w:space="0" w:color="auto"/>
@@ -8141,7 +8139,7 @@
         </w:tc>
         <w:tc>
           <w:tcPr>
-            <w:tcW w:w="5182" w:type="dxa"/>
+            <w:tcW w:w="5175" w:type="dxa"/>
             <w:tcBorders>
               <w:top w:val="single" w:sz="8" w:space="0" w:color="auto"/>
               <w:left w:val="single" w:sz="8" w:space="0" w:color="auto"/>
@@ -8182,7 +8180,7 @@
         <w:tc>
           <w:tcPr>
             <w:cnfStyle w:val="001000000000" w:firstRow="0" w:lastRow="0" w:firstColumn="1" w:lastColumn="0" w:oddVBand="0" w:evenVBand="0" w:oddHBand="0" w:evenHBand="0" w:firstRowFirstColumn="0" w:firstRowLastColumn="0" w:lastRowFirstColumn="0" w:lastRowLastColumn="0"/>
-            <w:tcW w:w="3114" w:type="dxa"/>
+            <w:tcW w:w="3111" w:type="dxa"/>
             <w:tcBorders>
               <w:top w:val="single" w:sz="8" w:space="0" w:color="auto"/>
               <w:left w:val="single" w:sz="8" w:space="0" w:color="auto"/>
@@ -8223,7 +8221,7 @@
         </w:tc>
         <w:tc>
           <w:tcPr>
-            <w:tcW w:w="5182" w:type="dxa"/>
+            <w:tcW w:w="5175" w:type="dxa"/>
             <w:tcBorders>
               <w:top w:val="single" w:sz="8" w:space="0" w:color="auto"/>
               <w:left w:val="single" w:sz="8" w:space="0" w:color="auto"/>
@@ -8267,7 +8265,7 @@
         <w:tc>
           <w:tcPr>
             <w:cnfStyle w:val="001000000000" w:firstRow="0" w:lastRow="0" w:firstColumn="1" w:lastColumn="0" w:oddVBand="0" w:evenVBand="0" w:oddHBand="0" w:evenHBand="0" w:firstRowFirstColumn="0" w:firstRowLastColumn="0" w:lastRowFirstColumn="0" w:lastRowLastColumn="0"/>
-            <w:tcW w:w="3114" w:type="dxa"/>
+            <w:tcW w:w="3111" w:type="dxa"/>
             <w:tcBorders>
               <w:top w:val="single" w:sz="8" w:space="0" w:color="auto"/>
               <w:left w:val="single" w:sz="8" w:space="0" w:color="auto"/>
@@ -8308,7 +8306,7 @@
         </w:tc>
         <w:tc>
           <w:tcPr>
-            <w:tcW w:w="5182" w:type="dxa"/>
+            <w:tcW w:w="5175" w:type="dxa"/>
             <w:tcBorders>
               <w:top w:val="single" w:sz="8" w:space="0" w:color="auto"/>
               <w:left w:val="single" w:sz="8" w:space="0" w:color="auto"/>
@@ -8352,104 +8350,7 @@
         <w:tc>
           <w:tcPr>
             <w:cnfStyle w:val="001000000000" w:firstRow="0" w:lastRow="0" w:firstColumn="1" w:lastColumn="0" w:oddVBand="0" w:evenVBand="0" w:oddHBand="0" w:evenHBand="0" w:firstRowFirstColumn="0" w:firstRowLastColumn="0" w:lastRowFirstColumn="0" w:lastRowLastColumn="0"/>
-            <w:tcW w:w="3114" w:type="dxa"/>
-            <w:tcBorders>
-              <w:top w:val="single" w:sz="8" w:space="0" w:color="auto"/>
-              <w:left w:val="single" w:sz="8" w:space="0" w:color="auto"/>
-              <w:bottom w:val="single" w:sz="8" w:space="0" w:color="auto"/>
-              <w:right w:val="single" w:sz="8" w:space="0" w:color="auto"/>
-            </w:tcBorders>
-            <w:shd w:val="clear" w:color="auto" w:fill="4472C4" w:themeFill="accent1"/>
-          </w:tcPr>
-          <w:p>
-            <w:pPr>
-              <w:widowControl w:val="0"/>
-              <w:autoSpaceDE w:val="0"/>
-              <w:autoSpaceDN w:val="0"/>
-              <w:spacing w:before="90" w:line="276" w:lineRule="auto"/>
-              <w:jc w:val="center"/>
-              <w:outlineLvl w:val="1"/>
-              <w:rPr>
-                <w:rFonts w:ascii="Times New Roman" w:eastAsia="Times New Roman" w:hAnsi="Times New Roman" w:cs="Times New Roman"/>
-                <w:kern w:val="0"/>
-                <w:sz w:val="20"/>
-                <w:szCs w:val="20"/>
-                <w:lang w:val="en-US"/>
-                <w14:ligatures w14:val="none"/>
-              </w:rPr>
-            </w:pPr>
-            <w:r>
-              <w:rPr>
-                <w:rFonts w:ascii="Times New Roman" w:eastAsia="Times New Roman" w:hAnsi="Times New Roman" w:cs="Times New Roman"/>
-                <w:kern w:val="0"/>
-                <w:sz w:val="20"/>
-                <w:szCs w:val="20"/>
-                <w:lang w:val="en-US"/>
-                <w14:ligatures w14:val="none"/>
-              </w:rPr>
-              <w:t>Perceived Risk (PER)</w:t>
-            </w:r>
-          </w:p>
-        </w:tc>
-        <w:tc>
-          <w:tcPr>
-            <w:tcW w:w="5182" w:type="dxa"/>
-            <w:tcBorders>
-              <w:top w:val="single" w:sz="8" w:space="0" w:color="auto"/>
-              <w:left w:val="single" w:sz="8" w:space="0" w:color="auto"/>
-              <w:bottom w:val="single" w:sz="8" w:space="0" w:color="auto"/>
-              <w:right w:val="single" w:sz="8" w:space="0" w:color="auto"/>
-            </w:tcBorders>
-            <w:shd w:val="clear" w:color="auto" w:fill="FFFFFF"/>
-          </w:tcPr>
-          <w:p>
-            <w:pPr>
-              <w:widowControl w:val="0"/>
-              <w:autoSpaceDE w:val="0"/>
-              <w:autoSpaceDN w:val="0"/>
-              <w:spacing w:before="90" w:line="276" w:lineRule="auto"/>
-              <w:outlineLvl w:val="1"/>
-              <w:cnfStyle w:val="000000000000" w:firstRow="0" w:lastRow="0" w:firstColumn="0" w:lastColumn="0" w:oddVBand="0" w:evenVBand="0" w:oddHBand="0" w:evenHBand="0" w:firstRowFirstColumn="0" w:firstRowLastColumn="0" w:lastRowFirstColumn="0" w:lastRowLastColumn="0"/>
-              <w:rPr>
-                <w:rFonts w:ascii="Times New Roman" w:eastAsia="Times New Roman" w:hAnsi="Times New Roman" w:cs="Times New Roman"/>
-                <w:kern w:val="0"/>
-                <w:sz w:val="20"/>
-                <w:szCs w:val="20"/>
-                <w:lang w:val="en-US"/>
-                <w14:ligatures w14:val="none"/>
-              </w:rPr>
-            </w:pPr>
-            <w:r>
-              <w:rPr>
-                <w:rFonts w:ascii="Times New Roman" w:eastAsia="Times New Roman" w:hAnsi="Times New Roman" w:cs="Times New Roman"/>
-                <w:kern w:val="0"/>
-                <w:sz w:val="20"/>
-                <w:szCs w:val="20"/>
-                <w14:ligatures w14:val="none"/>
-              </w:rPr>
-              <w:t>The potential uncertainties or negative consequences that users believe they may encounter when using the technology</w:t>
-            </w:r>
-            <w:r>
-              <w:rPr>
-                <w:rFonts w:ascii="Times New Roman" w:eastAsia="Times New Roman" w:hAnsi="Times New Roman" w:cs="Times New Roman"/>
-                <w:kern w:val="0"/>
-                <w:sz w:val="20"/>
-                <w:szCs w:val="20"/>
-                <w14:ligatures w14:val="none"/>
-              </w:rPr>
-              <w:t>.</w:t>
-            </w:r>
-          </w:p>
-        </w:tc>
-      </w:tr>
-      <w:tr>
-        <w:trPr>
-          <w:cnfStyle w:val="000000100000" w:firstRow="0" w:lastRow="0" w:firstColumn="0" w:lastColumn="0" w:oddVBand="0" w:evenVBand="0" w:oddHBand="1" w:evenHBand="0" w:firstRowFirstColumn="0" w:firstRowLastColumn="0" w:lastRowFirstColumn="0" w:lastRowLastColumn="0"/>
-        </w:trPr>
-        <w:tc>
-          <w:tcPr>
-            <w:cnfStyle w:val="001000000000" w:firstRow="0" w:lastRow="0" w:firstColumn="1" w:lastColumn="0" w:oddVBand="0" w:evenVBand="0" w:oddHBand="0" w:evenHBand="0" w:firstRowFirstColumn="0" w:firstRowLastColumn="0" w:lastRowFirstColumn="0" w:lastRowLastColumn="0"/>
-            <w:tcW w:w="8296" w:type="dxa"/>
+            <w:tcW w:w="8286" w:type="dxa"/>
             <w:gridSpan w:val="2"/>
             <w:tcBorders>
               <w:top w:val="single" w:sz="8" w:space="0" w:color="auto"/>
@@ -8491,10 +8392,13 @@
         </w:tc>
       </w:tr>
       <w:tr>
+        <w:trPr>
+          <w:cnfStyle w:val="000000100000" w:firstRow="0" w:lastRow="0" w:firstColumn="0" w:lastColumn="0" w:oddVBand="0" w:evenVBand="0" w:oddHBand="1" w:evenHBand="0" w:firstRowFirstColumn="0" w:firstRowLastColumn="0" w:lastRowFirstColumn="0" w:lastRowLastColumn="0"/>
+        </w:trPr>
         <w:tc>
           <w:tcPr>
             <w:cnfStyle w:val="001000000000" w:firstRow="0" w:lastRow="0" w:firstColumn="1" w:lastColumn="0" w:oddVBand="0" w:evenVBand="0" w:oddHBand="0" w:evenHBand="0" w:firstRowFirstColumn="0" w:firstRowLastColumn="0" w:lastRowFirstColumn="0" w:lastRowLastColumn="0"/>
-            <w:tcW w:w="3114" w:type="dxa"/>
+            <w:tcW w:w="3111" w:type="dxa"/>
             <w:tcBorders>
               <w:top w:val="single" w:sz="8" w:space="0" w:color="auto"/>
               <w:left w:val="single" w:sz="8" w:space="0" w:color="auto"/>
@@ -8535,7 +8439,7 @@
         </w:tc>
         <w:tc>
           <w:tcPr>
-            <w:tcW w:w="5182" w:type="dxa"/>
+            <w:tcW w:w="5175" w:type="dxa"/>
             <w:tcBorders>
               <w:top w:val="single" w:sz="8" w:space="0" w:color="auto"/>
               <w:left w:val="single" w:sz="8" w:space="0" w:color="auto"/>
@@ -8552,7 +8456,7 @@
               <w:spacing w:before="90" w:line="276" w:lineRule="auto"/>
               <w:jc w:val="both"/>
               <w:outlineLvl w:val="1"/>
-              <w:cnfStyle w:val="000000000000" w:firstRow="0" w:lastRow="0" w:firstColumn="0" w:lastColumn="0" w:oddVBand="0" w:evenVBand="0" w:oddHBand="0" w:evenHBand="0" w:firstRowFirstColumn="0" w:firstRowLastColumn="0" w:lastRowFirstColumn="0" w:lastRowLastColumn="0"/>
+              <w:cnfStyle w:val="000000100000" w:firstRow="0" w:lastRow="0" w:firstColumn="0" w:lastColumn="0" w:oddVBand="0" w:evenVBand="0" w:oddHBand="1" w:evenHBand="0" w:firstRowFirstColumn="0" w:firstRowLastColumn="0" w:lastRowFirstColumn="0" w:lastRowLastColumn="0"/>
               <w:rPr>
                 <w:rFonts w:ascii="Times New Roman" w:eastAsia="Times New Roman" w:hAnsi="Times New Roman" w:cs="Times New Roman"/>
                 <w:kern w:val="0"/>
@@ -8577,13 +8481,10 @@
         </w:tc>
       </w:tr>
       <w:tr>
-        <w:trPr>
-          <w:cnfStyle w:val="000000100000" w:firstRow="0" w:lastRow="0" w:firstColumn="0" w:lastColumn="0" w:oddVBand="0" w:evenVBand="0" w:oddHBand="1" w:evenHBand="0" w:firstRowFirstColumn="0" w:firstRowLastColumn="0" w:lastRowFirstColumn="0" w:lastRowLastColumn="0"/>
-        </w:trPr>
         <w:tc>
           <w:tcPr>
             <w:cnfStyle w:val="001000000000" w:firstRow="0" w:lastRow="0" w:firstColumn="1" w:lastColumn="0" w:oddVBand="0" w:evenVBand="0" w:oddHBand="0" w:evenHBand="0" w:firstRowFirstColumn="0" w:firstRowLastColumn="0" w:lastRowFirstColumn="0" w:lastRowLastColumn="0"/>
-            <w:tcW w:w="3114" w:type="dxa"/>
+            <w:tcW w:w="3111" w:type="dxa"/>
             <w:tcBorders>
               <w:top w:val="single" w:sz="8" w:space="0" w:color="auto"/>
               <w:left w:val="single" w:sz="8" w:space="0" w:color="auto"/>
@@ -8624,7 +8525,7 @@
         </w:tc>
         <w:tc>
           <w:tcPr>
-            <w:tcW w:w="5182" w:type="dxa"/>
+            <w:tcW w:w="5175" w:type="dxa"/>
             <w:tcBorders>
               <w:top w:val="single" w:sz="8" w:space="0" w:color="auto"/>
               <w:left w:val="single" w:sz="8" w:space="0" w:color="auto"/>
@@ -8637,7 +8538,7 @@
             <w:pPr>
               <w:spacing w:line="276" w:lineRule="auto"/>
               <w:jc w:val="both"/>
-              <w:cnfStyle w:val="000000100000" w:firstRow="0" w:lastRow="0" w:firstColumn="0" w:lastColumn="0" w:oddVBand="0" w:evenVBand="0" w:oddHBand="1" w:evenHBand="0" w:firstRowFirstColumn="0" w:firstRowLastColumn="0" w:lastRowFirstColumn="0" w:lastRowLastColumn="0"/>
+              <w:cnfStyle w:val="000000000000" w:firstRow="0" w:lastRow="0" w:firstColumn="0" w:lastColumn="0" w:oddVBand="0" w:evenVBand="0" w:oddHBand="0" w:evenHBand="0" w:firstRowFirstColumn="0" w:firstRowLastColumn="0" w:lastRowFirstColumn="0" w:lastRowLastColumn="0"/>
               <w:rPr>
                 <w:rFonts w:ascii="Times New Roman" w:eastAsia="Times New Roman" w:hAnsi="Times New Roman" w:cs="Times New Roman"/>
                 <w:color w:val="000000"/>
@@ -8663,10 +8564,105 @@
         </w:tc>
       </w:tr>
       <w:tr>
+        <w:trPr>
+          <w:cnfStyle w:val="000000100000" w:firstRow="0" w:lastRow="0" w:firstColumn="0" w:lastColumn="0" w:oddVBand="0" w:evenVBand="0" w:oddHBand="1" w:evenHBand="0" w:firstRowFirstColumn="0" w:firstRowLastColumn="0" w:lastRowFirstColumn="0" w:lastRowLastColumn="0"/>
+        </w:trPr>
         <w:tc>
           <w:tcPr>
             <w:cnfStyle w:val="001000000000" w:firstRow="0" w:lastRow="0" w:firstColumn="1" w:lastColumn="0" w:oddVBand="0" w:evenVBand="0" w:oddHBand="0" w:evenHBand="0" w:firstRowFirstColumn="0" w:firstRowLastColumn="0" w:lastRowFirstColumn="0" w:lastRowLastColumn="0"/>
-            <w:tcW w:w="8296" w:type="dxa"/>
+            <w:tcW w:w="3111" w:type="dxa"/>
+            <w:tcBorders>
+              <w:top w:val="single" w:sz="8" w:space="0" w:color="auto"/>
+              <w:left w:val="single" w:sz="8" w:space="0" w:color="auto"/>
+              <w:bottom w:val="single" w:sz="8" w:space="0" w:color="auto"/>
+              <w:right w:val="single" w:sz="8" w:space="0" w:color="auto"/>
+            </w:tcBorders>
+            <w:shd w:val="clear" w:color="auto" w:fill="4472C4" w:themeFill="accent1"/>
+          </w:tcPr>
+          <w:p>
+            <w:pPr>
+              <w:widowControl w:val="0"/>
+              <w:autoSpaceDE w:val="0"/>
+              <w:autoSpaceDN w:val="0"/>
+              <w:spacing w:before="90" w:line="276" w:lineRule="auto"/>
+              <w:jc w:val="center"/>
+              <w:outlineLvl w:val="1"/>
+              <w:rPr>
+                <w:rFonts w:ascii="Times New Roman" w:eastAsia="Times New Roman" w:hAnsi="Times New Roman" w:cs="Times New Roman"/>
+                <w:kern w:val="0"/>
+                <w:sz w:val="20"/>
+                <w:szCs w:val="20"/>
+                <w:lang w:val="en-US"/>
+                <w14:ligatures w14:val="none"/>
+              </w:rPr>
+            </w:pPr>
+            <w:r>
+              <w:rPr>
+                <w:rFonts w:ascii="Times New Roman" w:eastAsia="Times New Roman" w:hAnsi="Times New Roman" w:cs="Times New Roman"/>
+                <w:kern w:val="0"/>
+                <w:sz w:val="20"/>
+                <w:szCs w:val="20"/>
+                <w:lang w:val="en-US"/>
+                <w14:ligatures w14:val="none"/>
+              </w:rPr>
+              <w:t>Perceived Risk (PER)</w:t>
+            </w:r>
+          </w:p>
+        </w:tc>
+        <w:tc>
+          <w:tcPr>
+            <w:tcW w:w="5175" w:type="dxa"/>
+            <w:tcBorders>
+              <w:top w:val="single" w:sz="8" w:space="0" w:color="auto"/>
+              <w:left w:val="single" w:sz="8" w:space="0" w:color="auto"/>
+              <w:bottom w:val="single" w:sz="8" w:space="0" w:color="auto"/>
+              <w:right w:val="single" w:sz="8" w:space="0" w:color="auto"/>
+            </w:tcBorders>
+            <w:shd w:val="clear" w:color="auto" w:fill="FFFFFF"/>
+          </w:tcPr>
+          <w:p>
+            <w:pPr>
+              <w:spacing w:line="276" w:lineRule="auto"/>
+              <w:jc w:val="both"/>
+              <w:cnfStyle w:val="000000100000" w:firstRow="0" w:lastRow="0" w:firstColumn="0" w:lastColumn="0" w:oddVBand="0" w:evenVBand="0" w:oddHBand="1" w:evenHBand="0" w:firstRowFirstColumn="0" w:firstRowLastColumn="0" w:lastRowFirstColumn="0" w:lastRowLastColumn="0"/>
+              <w:rPr>
+                <w:rFonts w:ascii="Times New Roman" w:eastAsia="Times New Roman" w:hAnsi="Times New Roman" w:cs="Times New Roman"/>
+                <w:color w:val="000000"/>
+                <w:kern w:val="0"/>
+                <w:sz w:val="20"/>
+                <w:szCs w:val="20"/>
+                <w:lang w:val="en-US"/>
+                <w14:ligatures w14:val="none"/>
+              </w:rPr>
+            </w:pPr>
+            <w:r>
+              <w:rPr>
+                <w:rFonts w:ascii="Times New Roman" w:eastAsia="Times New Roman" w:hAnsi="Times New Roman" w:cs="Times New Roman"/>
+                <w:kern w:val="0"/>
+                <w:sz w:val="20"/>
+                <w:szCs w:val="20"/>
+                <w14:ligatures w14:val="none"/>
+              </w:rPr>
+              <w:t>The potential uncertainties or negative consequences that users believe they may encounter when using the technology</w:t>
+            </w:r>
+            <w:r>
+              <w:rPr>
+                <w:rFonts w:ascii="Times New Roman" w:eastAsia="Times New Roman" w:hAnsi="Times New Roman" w:cs="Times New Roman"/>
+                <w:kern w:val="0"/>
+                <w:sz w:val="20"/>
+                <w:szCs w:val="20"/>
+                <w14:ligatures w14:val="none"/>
+              </w:rPr>
+              <w:t>.</w:t>
+            </w:r>
+          </w:p>
+        </w:tc>
+      </w:tr>
+      <w:tr>
+        <w:tc>
+          <w:tcPr>
+            <w:cnfStyle w:val="001000000000" w:firstRow="0" w:lastRow="0" w:firstColumn="1" w:lastColumn="0" w:oddVBand="0" w:evenVBand="0" w:oddHBand="0" w:evenHBand="0" w:firstRowFirstColumn="0" w:firstRowLastColumn="0" w:lastRowFirstColumn="0" w:lastRowLastColumn="0"/>
+            <w:tcW w:w="8286" w:type="dxa"/>
             <w:gridSpan w:val="2"/>
             <w:tcBorders>
               <w:top w:val="single" w:sz="8" w:space="0" w:color="auto"/>
@@ -8714,7 +8710,7 @@
         <w:tc>
           <w:tcPr>
             <w:cnfStyle w:val="001000000000" w:firstRow="0" w:lastRow="0" w:firstColumn="1" w:lastColumn="0" w:oddVBand="0" w:evenVBand="0" w:oddHBand="0" w:evenHBand="0" w:firstRowFirstColumn="0" w:firstRowLastColumn="0" w:lastRowFirstColumn="0" w:lastRowLastColumn="0"/>
-            <w:tcW w:w="3114" w:type="dxa"/>
+            <w:tcW w:w="3111" w:type="dxa"/>
             <w:tcBorders>
               <w:top w:val="single" w:sz="8" w:space="0" w:color="auto"/>
               <w:left w:val="single" w:sz="8" w:space="0" w:color="auto"/>
@@ -8755,7 +8751,7 @@
         </w:tc>
         <w:tc>
           <w:tcPr>
-            <w:tcW w:w="5182" w:type="dxa"/>
+            <w:tcW w:w="5175" w:type="dxa"/>
             <w:tcBorders>
               <w:top w:val="single" w:sz="8" w:space="0" w:color="auto"/>
               <w:left w:val="single" w:sz="8" w:space="0" w:color="auto"/>
@@ -19656,169 +19652,6 @@
           <w14:ligatures w14:val="none"/>
         </w:rPr>
       </w:pPr>
-      <w:r>
-        <w:rPr>
-          <w:rFonts w:ascii="Times New Roman" w:eastAsia="Times New Roman" w:hAnsi="Times New Roman" w:cs="Times New Roman"/>
-          <w:kern w:val="0"/>
-          <w:lang w:val="en-US"/>
-          <w14:ligatures w14:val="none"/>
-        </w:rPr>
-        <w:tab/>
-        <w:t>Data w</w:t>
-      </w:r>
-      <w:r>
-        <w:rPr>
-          <w:rFonts w:ascii="Times New Roman" w:eastAsia="Times New Roman" w:hAnsi="Times New Roman" w:cs="Times New Roman"/>
-          <w:kern w:val="0"/>
-          <w:lang w:val="en-US"/>
-          <w14:ligatures w14:val="none"/>
-        </w:rPr>
-        <w:t>ere</w:t>
-      </w:r>
-      <w:r>
-        <w:rPr>
-          <w:rFonts w:ascii="Times New Roman" w:eastAsia="Times New Roman" w:hAnsi="Times New Roman" w:cs="Times New Roman"/>
-          <w:kern w:val="0"/>
-          <w:lang w:val="en-US"/>
-          <w14:ligatures w14:val="none"/>
-        </w:rPr>
-        <w:t xml:space="preserve"> gathered from </w:t>
-      </w:r>
-      <w:r>
-        <w:rPr>
-          <w:rFonts w:ascii="Times New Roman" w:eastAsia="Times New Roman" w:hAnsi="Times New Roman" w:cs="Times New Roman"/>
-          <w:kern w:val="0"/>
-          <w:lang w:val="en-US"/>
-          <w14:ligatures w14:val="none"/>
-        </w:rPr>
-        <w:t>March 24, 2025,</w:t>
-      </w:r>
-      <w:r>
-        <w:rPr>
-          <w:rFonts w:ascii="Times New Roman" w:eastAsia="Times New Roman" w:hAnsi="Times New Roman" w:cs="Times New Roman"/>
-          <w:kern w:val="0"/>
-          <w:lang w:val="en-US"/>
-          <w14:ligatures w14:val="none"/>
-        </w:rPr>
-        <w:t xml:space="preserve"> to </w:t>
-      </w:r>
-      <w:r>
-        <w:rPr>
-          <w:rFonts w:ascii="Times New Roman" w:eastAsia="Times New Roman" w:hAnsi="Times New Roman" w:cs="Times New Roman"/>
-          <w:kern w:val="0"/>
-          <w:lang w:val="en-US"/>
-          <w14:ligatures w14:val="none"/>
-        </w:rPr>
-        <w:t>April 10,</w:t>
-      </w:r>
-      <w:r>
-        <w:rPr>
-          <w:rFonts w:ascii="Times New Roman" w:eastAsia="Times New Roman" w:hAnsi="Times New Roman" w:cs="Times New Roman"/>
-          <w:kern w:val="0"/>
-          <w:lang w:val="en-US"/>
-          <w14:ligatures w14:val="none"/>
-        </w:rPr>
-        <w:t xml:space="preserve"> 2025</w:t>
-      </w:r>
-      <w:r>
-        <w:rPr>
-          <w:rFonts w:ascii="Times New Roman" w:eastAsia="Times New Roman" w:hAnsi="Times New Roman" w:cs="Times New Roman"/>
-          <w:kern w:val="0"/>
-          <w:lang w:val="en-US"/>
-          <w14:ligatures w14:val="none"/>
-        </w:rPr>
-        <w:t>,</w:t>
-      </w:r>
-      <w:r>
-        <w:rPr>
-          <w:rFonts w:ascii="Times New Roman" w:eastAsia="Times New Roman" w:hAnsi="Times New Roman" w:cs="Times New Roman"/>
-          <w:kern w:val="0"/>
-          <w:lang w:val="en-US"/>
-          <w14:ligatures w14:val="none"/>
-        </w:rPr>
-        <w:t xml:space="preserve"> using the survey questionnaire</w:t>
-      </w:r>
-      <w:r>
-        <w:rPr>
-          <w:rFonts w:ascii="Times New Roman" w:eastAsia="Times New Roman" w:hAnsi="Times New Roman" w:cs="Times New Roman"/>
-          <w:kern w:val="0"/>
-          <w:lang w:val="en-US"/>
-          <w14:ligatures w14:val="none"/>
-        </w:rPr>
-        <w:t xml:space="preserve"> online</w:t>
-      </w:r>
-      <w:r>
-        <w:rPr>
-          <w:rFonts w:ascii="Times New Roman" w:eastAsia="Times New Roman" w:hAnsi="Times New Roman" w:cs="Times New Roman"/>
-          <w:kern w:val="0"/>
-          <w:lang w:val="en-US"/>
-          <w14:ligatures w14:val="none"/>
-        </w:rPr>
-        <w:t xml:space="preserve">. </w:t>
-      </w:r>
-      <w:r>
-        <w:rPr>
-          <w:rFonts w:ascii="Times New Roman" w:eastAsia="Times New Roman" w:hAnsi="Times New Roman" w:cs="Times New Roman"/>
-          <w:kern w:val="0"/>
-          <w:lang w:val="en-US"/>
-          <w14:ligatures w14:val="none"/>
-        </w:rPr>
-        <w:t xml:space="preserve">Each completion of the </w:t>
-      </w:r>
-      <w:r>
-        <w:rPr>
-          <w:rFonts w:ascii="Times New Roman" w:eastAsia="Times New Roman" w:hAnsi="Times New Roman" w:cs="Times New Roman"/>
-          <w:kern w:val="0"/>
-          <w:lang w:val="en-US"/>
-          <w14:ligatures w14:val="none"/>
-        </w:rPr>
-        <w:t>survey took</w:t>
-      </w:r>
-      <w:r>
-        <w:rPr>
-          <w:rFonts w:ascii="Times New Roman" w:eastAsia="Times New Roman" w:hAnsi="Times New Roman" w:cs="Times New Roman"/>
-          <w:kern w:val="0"/>
-          <w:lang w:val="en-US"/>
-          <w14:ligatures w14:val="none"/>
-        </w:rPr>
-        <w:t xml:space="preserve"> around 10 minutes using Google Forms. Of the 264 needed respondents, 500 students w</w:t>
-      </w:r>
-      <w:r>
-        <w:rPr>
-          <w:rFonts w:ascii="Times New Roman" w:eastAsia="Times New Roman" w:hAnsi="Times New Roman" w:cs="Times New Roman"/>
-          <w:kern w:val="0"/>
-          <w:lang w:val="en-US"/>
-          <w14:ligatures w14:val="none"/>
-        </w:rPr>
-        <w:t>ere</w:t>
-      </w:r>
-      <w:r>
-        <w:rPr>
-          <w:rFonts w:ascii="Times New Roman" w:eastAsia="Times New Roman" w:hAnsi="Times New Roman" w:cs="Times New Roman"/>
-          <w:kern w:val="0"/>
-          <w:lang w:val="en-US"/>
-          <w14:ligatures w14:val="none"/>
-        </w:rPr>
-        <w:t xml:space="preserve"> distributed with the survey questionnaire to ensure a robust,</w:t>
-      </w:r>
-      <w:r>
-        <w:rPr>
-          <w:rFonts w:ascii="Times New Roman" w:eastAsia="Times New Roman" w:hAnsi="Times New Roman" w:cs="Times New Roman"/>
-          <w:kern w:val="0"/>
-          <w:lang w:val="en-US"/>
-          <w14:ligatures w14:val="none"/>
-        </w:rPr>
-        <w:t xml:space="preserve"> usable sample.</w:t>
-      </w:r>
-      <w:r>
-        <w:rPr>
-          <w:rFonts w:ascii="Times New Roman" w:eastAsia="Times New Roman" w:hAnsi="Times New Roman" w:cs="Times New Roman"/>
-          <w:kern w:val="0"/>
-          <w:lang w:val="en-US"/>
-          <w14:ligatures w14:val="none"/>
-        </w:rPr>
-        <w:t xml:space="preserve"> And instead of just 264, the researcher collected 277 responses from the random respondents.</w:t>
-      </w:r>
     </w:p>
     <w:p>
       <w:pPr>
@@ -19830,11 +19663,23 @@
         <w:jc w:val="both"/>
         <w:rPr>
           <w:rFonts w:ascii="Times New Roman" w:eastAsia="Times New Roman" w:hAnsi="Times New Roman" w:cs="Times New Roman"/>
-          <w:kern w:val="0"/>
-          <w:lang w:val="en-US"/>
-          <w14:ligatures w14:val="none"/>
-        </w:rPr>
-      </w:pPr>
+          <w:b/>
+          <w:bCs/>
+          <w:kern w:val="0"/>
+          <w:lang w:val="en-US"/>
+          <w14:ligatures w14:val="none"/>
+        </w:rPr>
+      </w:pPr>
+      <w:r>
+        <w:rPr>
+          <w:rFonts w:ascii="Times New Roman" w:eastAsia="Times New Roman" w:hAnsi="Times New Roman" w:cs="Times New Roman"/>
+          <w:b/>
+          <w:bCs/>
+          <w:kern w:val="0"/>
+          <w14:ligatures w14:val="none"/>
+        </w:rPr>
+        <w:t>Time and Place of Study</w:t>
+      </w:r>
     </w:p>
     <w:p>
       <w:pPr>
@@ -19851,6 +19696,169 @@
           <w14:ligatures w14:val="none"/>
         </w:rPr>
       </w:pPr>
+      <w:r>
+        <w:rPr>
+          <w:rFonts w:ascii="Times New Roman" w:eastAsia="Times New Roman" w:hAnsi="Times New Roman" w:cs="Times New Roman"/>
+          <w:kern w:val="0"/>
+          <w:lang w:val="en-US"/>
+          <w14:ligatures w14:val="none"/>
+        </w:rPr>
+        <w:tab/>
+        <w:t>Data w</w:t>
+      </w:r>
+      <w:r>
+        <w:rPr>
+          <w:rFonts w:ascii="Times New Roman" w:eastAsia="Times New Roman" w:hAnsi="Times New Roman" w:cs="Times New Roman"/>
+          <w:kern w:val="0"/>
+          <w:lang w:val="en-US"/>
+          <w14:ligatures w14:val="none"/>
+        </w:rPr>
+        <w:t>ere</w:t>
+      </w:r>
+      <w:r>
+        <w:rPr>
+          <w:rFonts w:ascii="Times New Roman" w:eastAsia="Times New Roman" w:hAnsi="Times New Roman" w:cs="Times New Roman"/>
+          <w:kern w:val="0"/>
+          <w:lang w:val="en-US"/>
+          <w14:ligatures w14:val="none"/>
+        </w:rPr>
+        <w:t xml:space="preserve"> gathered from </w:t>
+      </w:r>
+      <w:r>
+        <w:rPr>
+          <w:rFonts w:ascii="Times New Roman" w:eastAsia="Times New Roman" w:hAnsi="Times New Roman" w:cs="Times New Roman"/>
+          <w:kern w:val="0"/>
+          <w:lang w:val="en-US"/>
+          <w14:ligatures w14:val="none"/>
+        </w:rPr>
+        <w:t>March 24, 2025,</w:t>
+      </w:r>
+      <w:r>
+        <w:rPr>
+          <w:rFonts w:ascii="Times New Roman" w:eastAsia="Times New Roman" w:hAnsi="Times New Roman" w:cs="Times New Roman"/>
+          <w:kern w:val="0"/>
+          <w:lang w:val="en-US"/>
+          <w14:ligatures w14:val="none"/>
+        </w:rPr>
+        <w:t xml:space="preserve"> to </w:t>
+      </w:r>
+      <w:r>
+        <w:rPr>
+          <w:rFonts w:ascii="Times New Roman" w:eastAsia="Times New Roman" w:hAnsi="Times New Roman" w:cs="Times New Roman"/>
+          <w:kern w:val="0"/>
+          <w:lang w:val="en-US"/>
+          <w14:ligatures w14:val="none"/>
+        </w:rPr>
+        <w:t>April 10,</w:t>
+      </w:r>
+      <w:r>
+        <w:rPr>
+          <w:rFonts w:ascii="Times New Roman" w:eastAsia="Times New Roman" w:hAnsi="Times New Roman" w:cs="Times New Roman"/>
+          <w:kern w:val="0"/>
+          <w:lang w:val="en-US"/>
+          <w14:ligatures w14:val="none"/>
+        </w:rPr>
+        <w:t xml:space="preserve"> 2025</w:t>
+      </w:r>
+      <w:r>
+        <w:rPr>
+          <w:rFonts w:ascii="Times New Roman" w:eastAsia="Times New Roman" w:hAnsi="Times New Roman" w:cs="Times New Roman"/>
+          <w:kern w:val="0"/>
+          <w:lang w:val="en-US"/>
+          <w14:ligatures w14:val="none"/>
+        </w:rPr>
+        <w:t>,</w:t>
+      </w:r>
+      <w:r>
+        <w:rPr>
+          <w:rFonts w:ascii="Times New Roman" w:eastAsia="Times New Roman" w:hAnsi="Times New Roman" w:cs="Times New Roman"/>
+          <w:kern w:val="0"/>
+          <w:lang w:val="en-US"/>
+          <w14:ligatures w14:val="none"/>
+        </w:rPr>
+        <w:t xml:space="preserve"> using the survey questionnaire</w:t>
+      </w:r>
+      <w:r>
+        <w:rPr>
+          <w:rFonts w:ascii="Times New Roman" w:eastAsia="Times New Roman" w:hAnsi="Times New Roman" w:cs="Times New Roman"/>
+          <w:kern w:val="0"/>
+          <w:lang w:val="en-US"/>
+          <w14:ligatures w14:val="none"/>
+        </w:rPr>
+        <w:t xml:space="preserve"> online</w:t>
+      </w:r>
+      <w:r>
+        <w:rPr>
+          <w:rFonts w:ascii="Times New Roman" w:eastAsia="Times New Roman" w:hAnsi="Times New Roman" w:cs="Times New Roman"/>
+          <w:kern w:val="0"/>
+          <w:lang w:val="en-US"/>
+          <w14:ligatures w14:val="none"/>
+        </w:rPr>
+        <w:t xml:space="preserve">. </w:t>
+      </w:r>
+      <w:r>
+        <w:rPr>
+          <w:rFonts w:ascii="Times New Roman" w:eastAsia="Times New Roman" w:hAnsi="Times New Roman" w:cs="Times New Roman"/>
+          <w:kern w:val="0"/>
+          <w:lang w:val="en-US"/>
+          <w14:ligatures w14:val="none"/>
+        </w:rPr>
+        <w:t xml:space="preserve">Each completion of the </w:t>
+      </w:r>
+      <w:r>
+        <w:rPr>
+          <w:rFonts w:ascii="Times New Roman" w:eastAsia="Times New Roman" w:hAnsi="Times New Roman" w:cs="Times New Roman"/>
+          <w:kern w:val="0"/>
+          <w:lang w:val="en-US"/>
+          <w14:ligatures w14:val="none"/>
+        </w:rPr>
+        <w:t>survey took</w:t>
+      </w:r>
+      <w:r>
+        <w:rPr>
+          <w:rFonts w:ascii="Times New Roman" w:eastAsia="Times New Roman" w:hAnsi="Times New Roman" w:cs="Times New Roman"/>
+          <w:kern w:val="0"/>
+          <w:lang w:val="en-US"/>
+          <w14:ligatures w14:val="none"/>
+        </w:rPr>
+        <w:t xml:space="preserve"> around 10 minutes using Google Forms. Of the 264 needed respondents, 500 students w</w:t>
+      </w:r>
+      <w:r>
+        <w:rPr>
+          <w:rFonts w:ascii="Times New Roman" w:eastAsia="Times New Roman" w:hAnsi="Times New Roman" w:cs="Times New Roman"/>
+          <w:kern w:val="0"/>
+          <w:lang w:val="en-US"/>
+          <w14:ligatures w14:val="none"/>
+        </w:rPr>
+        <w:t>ere</w:t>
+      </w:r>
+      <w:r>
+        <w:rPr>
+          <w:rFonts w:ascii="Times New Roman" w:eastAsia="Times New Roman" w:hAnsi="Times New Roman" w:cs="Times New Roman"/>
+          <w:kern w:val="0"/>
+          <w:lang w:val="en-US"/>
+          <w14:ligatures w14:val="none"/>
+        </w:rPr>
+        <w:t xml:space="preserve"> distributed with the survey questionnaire to ensure a robust,</w:t>
+      </w:r>
+      <w:r>
+        <w:rPr>
+          <w:rFonts w:ascii="Times New Roman" w:eastAsia="Times New Roman" w:hAnsi="Times New Roman" w:cs="Times New Roman"/>
+          <w:kern w:val="0"/>
+          <w:lang w:val="en-US"/>
+          <w14:ligatures w14:val="none"/>
+        </w:rPr>
+        <w:t xml:space="preserve"> usable sample.</w:t>
+      </w:r>
+      <w:r>
+        <w:rPr>
+          <w:rFonts w:ascii="Times New Roman" w:eastAsia="Times New Roman" w:hAnsi="Times New Roman" w:cs="Times New Roman"/>
+          <w:kern w:val="0"/>
+          <w:lang w:val="en-US"/>
+          <w14:ligatures w14:val="none"/>
+        </w:rPr>
+        <w:t xml:space="preserve"> And instead of just 264, the researcher collected 277 responses from the random respondents.</w:t>
+      </w:r>
     </w:p>
     <w:p>
       <w:pPr>
@@ -20330,6 +20338,22 @@
         <w:autoSpaceDE w:val="0"/>
         <w:autoSpaceDN w:val="0"/>
         <w:spacing w:after="0" w:line="480" w:lineRule="auto"/>
+        <w:ind w:left="1440" w:right="113" w:firstLine="720"/>
+        <w:jc w:val="both"/>
+        <w:rPr>
+          <w:rFonts w:ascii="Times New Roman" w:eastAsia="Times New Roman" w:hAnsi="Times New Roman" w:cs="Times New Roman"/>
+          <w:kern w:val="0"/>
+          <w:lang w:val="en-US"/>
+          <w14:ligatures w14:val="none"/>
+        </w:rPr>
+      </w:pPr>
+    </w:p>
+    <w:p>
+      <w:pPr>
+        <w:widowControl w:val="0"/>
+        <w:autoSpaceDE w:val="0"/>
+        <w:autoSpaceDN w:val="0"/>
+        <w:spacing w:after="0" w:line="480" w:lineRule="auto"/>
         <w:ind w:right="113" w:firstLine="720"/>
         <w:jc w:val="both"/>
         <w:rPr>
@@ -20348,7 +20372,6 @@
           <w:lang w:val="en-US"/>
           <w14:ligatures w14:val="none"/>
         </w:rPr>
-        <w:lastRenderedPageBreak/>
         <w:t>Structural Model Estimation</w:t>
       </w:r>
     </w:p>
@@ -20606,6 +20629,356 @@
         </w:rPr>
         <w:t>The researcher will interpret the significance and directionality of the path coefficients to determine which hypothesized relationships are supported by the data. RStudio's capabilities in statistical modeling and hypothesis testing will be leveraged to draw insights from the PLS-SEM analysis</w:t>
       </w:r>
+      <w:r>
+        <w:rPr>
+          <w:rFonts w:ascii="Times New Roman" w:eastAsia="Times New Roman" w:hAnsi="Times New Roman" w:cs="Times New Roman"/>
+          <w:kern w:val="0"/>
+          <w:lang w:val="en-US"/>
+          <w14:ligatures w14:val="none"/>
+        </w:rPr>
+        <w:t>.</w:t>
+      </w:r>
+    </w:p>
+    <w:p>
+      <w:pPr>
+        <w:widowControl w:val="0"/>
+        <w:autoSpaceDE w:val="0"/>
+        <w:autoSpaceDN w:val="0"/>
+        <w:spacing w:after="0" w:line="480" w:lineRule="auto"/>
+        <w:ind w:right="113"/>
+        <w:jc w:val="both"/>
+        <w:rPr>
+          <w:rFonts w:ascii="Times New Roman" w:eastAsia="Times New Roman" w:hAnsi="Times New Roman" w:cs="Times New Roman"/>
+          <w:kern w:val="0"/>
+          <w:lang w:val="en-US"/>
+          <w14:ligatures w14:val="none"/>
+        </w:rPr>
+      </w:pPr>
+    </w:p>
+    <w:p>
+      <w:pPr>
+        <w:widowControl w:val="0"/>
+        <w:autoSpaceDE w:val="0"/>
+        <w:autoSpaceDN w:val="0"/>
+        <w:spacing w:after="0" w:line="480" w:lineRule="auto"/>
+        <w:ind w:right="113"/>
+        <w:jc w:val="both"/>
+        <w:rPr>
+          <w:rFonts w:ascii="Times New Roman" w:eastAsia="Times New Roman" w:hAnsi="Times New Roman" w:cs="Times New Roman"/>
+          <w:kern w:val="0"/>
+          <w:lang w:val="en-US"/>
+          <w14:ligatures w14:val="none"/>
+        </w:rPr>
+      </w:pPr>
+    </w:p>
+    <w:p>
+      <w:pPr>
+        <w:widowControl w:val="0"/>
+        <w:autoSpaceDE w:val="0"/>
+        <w:autoSpaceDN w:val="0"/>
+        <w:spacing w:after="0" w:line="480" w:lineRule="auto"/>
+        <w:ind w:right="113"/>
+        <w:jc w:val="both"/>
+        <w:rPr>
+          <w:rFonts w:ascii="Times New Roman" w:eastAsia="Times New Roman" w:hAnsi="Times New Roman" w:cs="Times New Roman"/>
+          <w:kern w:val="0"/>
+          <w:lang w:val="en-US"/>
+          <w14:ligatures w14:val="none"/>
+        </w:rPr>
+      </w:pPr>
+      <w:r>
+        <w:rPr>
+          <w:rFonts w:ascii="Times New Roman" w:eastAsia="Times New Roman" w:hAnsi="Times New Roman" w:cs="Times New Roman"/>
+          <w:b/>
+          <w:bCs/>
+          <w:noProof/>
+          <w:kern w:val="0"/>
+          <w:lang w:val="en-US"/>
+        </w:rPr>
+        <w:lastRenderedPageBreak/>
+        <mc:AlternateContent>
+          <mc:Choice Requires="wps">
+            <w:drawing>
+              <wp:anchor distT="0" distB="0" distL="114300" distR="114300" simplePos="0" relativeHeight="251670528" behindDoc="0" locked="0" layoutInCell="1" allowOverlap="1" wp14:anchorId="31198B51" wp14:editId="31E65B3B">
+                <wp:simplePos x="0" y="0"/>
+                <wp:positionH relativeFrom="margin">
+                  <wp:align>right</wp:align>
+                </wp:positionH>
+                <wp:positionV relativeFrom="paragraph">
+                  <wp:posOffset>5994400</wp:posOffset>
+                </wp:positionV>
+                <wp:extent cx="5379720" cy="594995"/>
+                <wp:effectExtent l="0" t="0" r="0" b="0"/>
+                <wp:wrapTopAndBottom/>
+                <wp:docPr id="1265818410" name="Text Box 2"/>
+                <wp:cNvGraphicFramePr/>
+                <a:graphic xmlns:a="http://schemas.openxmlformats.org/drawingml/2006/main">
+                  <a:graphicData uri="http://schemas.microsoft.com/office/word/2010/wordprocessingShape">
+                    <wps:wsp>
+                      <wps:cNvSpPr txBox="1"/>
+                      <wps:spPr>
+                        <a:xfrm>
+                          <a:off x="0" y="0"/>
+                          <a:ext cx="5379720" cy="594995"/>
+                        </a:xfrm>
+                        <a:prstGeom prst="rect">
+                          <a:avLst/>
+                        </a:prstGeom>
+                        <a:solidFill>
+                          <a:sysClr val="window" lastClr="FFFFFF"/>
+                        </a:solidFill>
+                        <a:ln w="6350">
+                          <a:noFill/>
+                        </a:ln>
+                      </wps:spPr>
+                      <wps:txbx>
+                        <w:txbxContent>
+                          <w:p>
+                            <w:pPr>
+                              <w:pStyle w:val="Heading2"/>
+                              <w:spacing w:before="90" w:line="276" w:lineRule="auto"/>
+                              <w:jc w:val="center"/>
+                              <w:rPr>
+                                <w:rFonts w:ascii="Times New Roman" w:hAnsi="Times New Roman" w:cs="Times New Roman"/>
+                                <w:color w:val="auto"/>
+                                <w:sz w:val="24"/>
+                                <w:szCs w:val="24"/>
+                              </w:rPr>
+                            </w:pPr>
+                            <w:r>
+                              <w:rPr>
+                                <w:rFonts w:ascii="Times New Roman" w:hAnsi="Times New Roman" w:cs="Times New Roman"/>
+                                <w:color w:val="auto"/>
+                                <w:sz w:val="24"/>
+                                <w:szCs w:val="24"/>
+                              </w:rPr>
+                              <w:t xml:space="preserve">Figure </w:t>
+                            </w:r>
+                            <w:r>
+                              <w:rPr>
+                                <w:rFonts w:ascii="Times New Roman" w:hAnsi="Times New Roman" w:cs="Times New Roman"/>
+                                <w:color w:val="auto"/>
+                                <w:sz w:val="24"/>
+                                <w:szCs w:val="24"/>
+                              </w:rPr>
+                              <w:t>2</w:t>
+                            </w:r>
+                            <w:r>
+                              <w:rPr>
+                                <w:rFonts w:ascii="Times New Roman" w:hAnsi="Times New Roman" w:cs="Times New Roman"/>
+                                <w:color w:val="auto"/>
+                                <w:sz w:val="24"/>
+                                <w:szCs w:val="24"/>
+                              </w:rPr>
+                              <w:t xml:space="preserve">. </w:t>
+                            </w:r>
+                            <w:r>
+                              <w:rPr>
+                                <w:rFonts w:ascii="Times New Roman" w:hAnsi="Times New Roman" w:cs="Times New Roman"/>
+                                <w:color w:val="auto"/>
+                                <w:sz w:val="24"/>
+                                <w:szCs w:val="24"/>
+                              </w:rPr>
+                              <w:t xml:space="preserve">Proposed structural equation model of </w:t>
+                            </w:r>
+                            <w:r>
+                              <w:rPr>
+                                <w:rFonts w:ascii="Times New Roman" w:hAnsi="Times New Roman" w:cs="Times New Roman"/>
+                                <w:color w:val="auto"/>
+                                <w:sz w:val="24"/>
+                                <w:szCs w:val="24"/>
+                              </w:rPr>
+                              <w:t>the Technology Readiness and Acceptance Model (TRAM) in Analyzing to Adopt Cryptocurrency</w:t>
+                            </w:r>
+                          </w:p>
+                          <w:p>
+                            <w:pPr>
+                              <w:spacing w:line="276" w:lineRule="auto"/>
+                              <w:rPr>
+                                <w:rFonts w:ascii="Times New Roman" w:hAnsi="Times New Roman" w:cs="Times New Roman"/>
+                              </w:rPr>
+                            </w:pPr>
+                          </w:p>
+                        </w:txbxContent>
+                      </wps:txbx>
+                      <wps:bodyPr rot="0" spcFirstLastPara="0" vertOverflow="overflow" horzOverflow="overflow" vert="horz" wrap="square" lIns="91440" tIns="45720" rIns="91440" bIns="45720" numCol="1" spcCol="0" rtlCol="0" fromWordArt="0" anchor="t" anchorCtr="0" forceAA="0" compatLnSpc="1">
+                        <a:prstTxWarp prst="textNoShape">
+                          <a:avLst/>
+                        </a:prstTxWarp>
+                        <a:noAutofit/>
+                      </wps:bodyPr>
+                    </wps:wsp>
+                  </a:graphicData>
+                </a:graphic>
+                <wp14:sizeRelV relativeFrom="margin">
+                  <wp14:pctHeight>0</wp14:pctHeight>
+                </wp14:sizeRelV>
+              </wp:anchor>
+            </w:drawing>
+          </mc:Choice>
+          <mc:Fallback>
+            <w:pict>
+              <v:shape w14:anchorId="31198B51" id="_x0000_s1027" type="#_x0000_t202" style="position:absolute;left:0;text-align:left;margin-left:372.4pt;margin-top:472pt;width:423.6pt;height:46.85pt;z-index:251670528;visibility:visible;mso-wrap-style:square;mso-height-percent:0;mso-wrap-distance-left:9pt;mso-wrap-distance-top:0;mso-wrap-distance-right:9pt;mso-wrap-distance-bottom:0;mso-position-horizontal:right;mso-position-horizontal-relative:margin;mso-position-vertical:absolute;mso-position-vertical-relative:text;mso-height-percent:0;mso-height-relative:margin;v-text-anchor:top" o:gfxdata="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" fillcolor="window" stroked="f" strokeweight=".5pt">
+                <v:textbox>
+                  <w:txbxContent>
+                    <w:p>
+                      <w:pPr>
+                        <w:pStyle w:val="Heading2"/>
+                        <w:spacing w:before="90" w:line="276" w:lineRule="auto"/>
+                        <w:jc w:val="center"/>
+                        <w:rPr>
+                          <w:rFonts w:ascii="Times New Roman" w:hAnsi="Times New Roman" w:cs="Times New Roman"/>
+                          <w:color w:val="auto"/>
+                          <w:sz w:val="24"/>
+                          <w:szCs w:val="24"/>
+                        </w:rPr>
+                      </w:pPr>
+                      <w:r>
+                        <w:rPr>
+                          <w:rFonts w:ascii="Times New Roman" w:hAnsi="Times New Roman" w:cs="Times New Roman"/>
+                          <w:color w:val="auto"/>
+                          <w:sz w:val="24"/>
+                          <w:szCs w:val="24"/>
+                        </w:rPr>
+                        <w:t xml:space="preserve">Figure </w:t>
+                      </w:r>
+                      <w:r>
+                        <w:rPr>
+                          <w:rFonts w:ascii="Times New Roman" w:hAnsi="Times New Roman" w:cs="Times New Roman"/>
+                          <w:color w:val="auto"/>
+                          <w:sz w:val="24"/>
+                          <w:szCs w:val="24"/>
+                        </w:rPr>
+                        <w:t>2</w:t>
+                      </w:r>
+                      <w:r>
+                        <w:rPr>
+                          <w:rFonts w:ascii="Times New Roman" w:hAnsi="Times New Roman" w:cs="Times New Roman"/>
+                          <w:color w:val="auto"/>
+                          <w:sz w:val="24"/>
+                          <w:szCs w:val="24"/>
+                        </w:rPr>
+                        <w:t xml:space="preserve">. </w:t>
+                      </w:r>
+                      <w:r>
+                        <w:rPr>
+                          <w:rFonts w:ascii="Times New Roman" w:hAnsi="Times New Roman" w:cs="Times New Roman"/>
+                          <w:color w:val="auto"/>
+                          <w:sz w:val="24"/>
+                          <w:szCs w:val="24"/>
+                        </w:rPr>
+                        <w:t xml:space="preserve">Proposed structural equation model of </w:t>
+                      </w:r>
+                      <w:r>
+                        <w:rPr>
+                          <w:rFonts w:ascii="Times New Roman" w:hAnsi="Times New Roman" w:cs="Times New Roman"/>
+                          <w:color w:val="auto"/>
+                          <w:sz w:val="24"/>
+                          <w:szCs w:val="24"/>
+                        </w:rPr>
+                        <w:t>the Technology Readiness and Acceptance Model (TRAM) in Analyzing to Adopt Cryptocurrency</w:t>
+                      </w:r>
+                    </w:p>
+                    <w:p>
+                      <w:pPr>
+                        <w:spacing w:line="276" w:lineRule="auto"/>
+                        <w:rPr>
+                          <w:rFonts w:ascii="Times New Roman" w:hAnsi="Times New Roman" w:cs="Times New Roman"/>
+                        </w:rPr>
+                      </w:pPr>
+                    </w:p>
+                  </w:txbxContent>
+                </v:textbox>
+                <w10:wrap type="topAndBottom" anchorx="margin"/>
+              </v:shape>
+            </w:pict>
+          </mc:Fallback>
+        </mc:AlternateContent>
+      </w:r>
+      <w:r>
+        <w:rPr>
+          <w:rFonts w:ascii="Times New Roman" w:eastAsia="Times New Roman" w:hAnsi="Times New Roman" w:cs="Times New Roman"/>
+          <w:noProof/>
+          <w:kern w:val="0"/>
+          <w:lang w:val="en-US"/>
+        </w:rPr>
+        <w:drawing>
+          <wp:inline distT="0" distB="0" distL="0" distR="0" wp14:anchorId="671872D4" wp14:editId="639041BB">
+            <wp:extent cx="5274310" cy="5799455"/>
+            <wp:effectExtent l="0" t="0" r="2540" b="0"/>
+            <wp:docPr id="624003343" name="Picture 2"/>
+            <wp:cNvGraphicFramePr>
+              <a:graphicFrameLocks xmlns:a="http://schemas.openxmlformats.org/drawingml/2006/main" noChangeAspect="1"/>
+            </wp:cNvGraphicFramePr>
+            <a:graphic xmlns:a="http://schemas.openxmlformats.org/drawingml/2006/main">
+              <a:graphicData uri="http://schemas.openxmlformats.org/drawingml/2006/picture">
+                <pic:pic xmlns:pic="http://schemas.openxmlformats.org/drawingml/2006/picture">
+                  <pic:nvPicPr>
+                    <pic:cNvPr id="624003343" name="Picture 624003343"/>
+                    <pic:cNvPicPr/>
+                  </pic:nvPicPr>
+                  <pic:blipFill>
+                    <a:blip r:embed="rId10">
+                      <a:extLst>
+                        <a:ext uri="{28A0092B-C50C-407E-A947-70E740481C1C}">
+                          <a14:useLocalDpi xmlns:a14="http://schemas.microsoft.com/office/drawing/2010/main" val="0"/>
+                        </a:ext>
+                      </a:extLst>
+                    </a:blip>
+                    <a:stretch>
+                      <a:fillRect/>
+                    </a:stretch>
+                  </pic:blipFill>
+                  <pic:spPr>
+                    <a:xfrm>
+                      <a:off x="0" y="0"/>
+                      <a:ext cx="5274310" cy="5799455"/>
+                    </a:xfrm>
+                    <a:prstGeom prst="rect">
+                      <a:avLst/>
+                    </a:prstGeom>
+                    <a:ln>
+                      <a:noFill/>
+                    </a:ln>
+                  </pic:spPr>
+                </pic:pic>
+              </a:graphicData>
+            </a:graphic>
+          </wp:inline>
+        </w:drawing>
+      </w:r>
+    </w:p>
+    <w:p>
+      <w:pPr>
+        <w:widowControl w:val="0"/>
+        <w:autoSpaceDE w:val="0"/>
+        <w:autoSpaceDN w:val="0"/>
+        <w:spacing w:after="0" w:line="480" w:lineRule="auto"/>
+        <w:ind w:right="113"/>
+        <w:jc w:val="both"/>
+        <w:rPr>
+          <w:rFonts w:ascii="Times New Roman" w:eastAsia="Times New Roman" w:hAnsi="Times New Roman" w:cs="Times New Roman"/>
+          <w:kern w:val="0"/>
+          <w:lang w:val="en-US"/>
+          <w14:ligatures w14:val="none"/>
+        </w:rPr>
+      </w:pPr>
+    </w:p>
+    <w:p>
+      <w:pPr>
+        <w:widowControl w:val="0"/>
+        <w:autoSpaceDE w:val="0"/>
+        <w:autoSpaceDN w:val="0"/>
+        <w:spacing w:after="0" w:line="480" w:lineRule="auto"/>
+        <w:ind w:right="113"/>
+        <w:jc w:val="both"/>
+        <w:rPr>
+          <w:rFonts w:ascii="Times New Roman" w:eastAsia="Times New Roman" w:hAnsi="Times New Roman" w:cs="Times New Roman"/>
+          <w:kern w:val="0"/>
+          <w:lang w:val="en-US"/>
+          <w14:ligatures w14:val="none"/>
+        </w:rPr>
+      </w:pPr>
     </w:p>
     <w:p>
       <w:pPr>
@@ -25573,7 +25946,7 @@
                     <pic:cNvPicPr/>
                   </pic:nvPicPr>
                   <pic:blipFill>
-                    <a:blip r:embed="rId10">
+                    <a:blip r:embed="rId11">
                       <a:extLst>
                         <a:ext uri="{28A0092B-C50C-407E-A947-70E740481C1C}">
                           <a14:useLocalDpi xmlns:a14="http://schemas.microsoft.com/office/drawing/2010/main" val="0"/>
@@ -25677,7 +26050,7 @@
                     <pic:cNvPicPr/>
                   </pic:nvPicPr>
                   <pic:blipFill>
-                    <a:blip r:embed="rId11">
+                    <a:blip r:embed="rId12">
                       <a:extLst>
                         <a:ext uri="{28A0092B-C50C-407E-A947-70E740481C1C}">
                           <a14:useLocalDpi xmlns:a14="http://schemas.microsoft.com/office/drawing/2010/main" val="0"/>
@@ -25791,7 +26164,7 @@
                     <pic:cNvPicPr/>
                   </pic:nvPicPr>
                   <pic:blipFill>
-                    <a:blip r:embed="rId12" cstate="print">
+                    <a:blip r:embed="rId13" cstate="print">
                       <a:extLst>
                         <a:ext uri="{28A0092B-C50C-407E-A947-70E740481C1C}">
                           <a14:useLocalDpi xmlns:a14="http://schemas.microsoft.com/office/drawing/2010/main" val="0"/>
@@ -25911,7 +26284,7 @@
                     <pic:cNvPicPr/>
                   </pic:nvPicPr>
                   <pic:blipFill>
-                    <a:blip r:embed="rId13" cstate="print">
+                    <a:blip r:embed="rId14" cstate="print">
                       <a:extLst>
                         <a:ext uri="{28A0092B-C50C-407E-A947-70E740481C1C}">
                           <a14:useLocalDpi xmlns:a14="http://schemas.microsoft.com/office/drawing/2010/main" val="0"/>
@@ -26004,7 +26377,7 @@
                     <pic:cNvPicPr/>
                   </pic:nvPicPr>
                   <pic:blipFill>
-                    <a:blip r:embed="rId14" cstate="print">
+                    <a:blip r:embed="rId15" cstate="print">
                       <a:extLst>
                         <a:ext uri="{28A0092B-C50C-407E-A947-70E740481C1C}">
                           <a14:useLocalDpi xmlns:a14="http://schemas.microsoft.com/office/drawing/2010/main" val="0"/>
@@ -26116,7 +26489,7 @@
                     <pic:cNvPicPr/>
                   </pic:nvPicPr>
                   <pic:blipFill>
-                    <a:blip r:embed="rId15">
+                    <a:blip r:embed="rId16">
                       <a:extLst>
                         <a:ext uri="{28A0092B-C50C-407E-A947-70E740481C1C}">
                           <a14:useLocalDpi xmlns:a14="http://schemas.microsoft.com/office/drawing/2010/main" val="0"/>
@@ -26241,7 +26614,7 @@
                     <pic:cNvPicPr/>
                   </pic:nvPicPr>
                   <pic:blipFill>
-                    <a:blip r:embed="rId16" cstate="print">
+                    <a:blip r:embed="rId17" cstate="print">
                       <a:extLst>
                         <a:ext uri="{28A0092B-C50C-407E-A947-70E740481C1C}">
                           <a14:useLocalDpi xmlns:a14="http://schemas.microsoft.com/office/drawing/2010/main" val="0"/>
@@ -26442,7 +26815,7 @@
                     <pic:cNvPicPr/>
                   </pic:nvPicPr>
                   <pic:blipFill>
-                    <a:blip r:embed="rId17" cstate="print">
+                    <a:blip r:embed="rId18" cstate="print">
                       <a:extLst>
                         <a:ext uri="{28A0092B-C50C-407E-A947-70E740481C1C}">
                           <a14:useLocalDpi xmlns:a14="http://schemas.microsoft.com/office/drawing/2010/main" val="0"/>
@@ -26514,7 +26887,7 @@
                     <pic:cNvPicPr/>
                   </pic:nvPicPr>
                   <pic:blipFill>
-                    <a:blip r:embed="rId18" cstate="print">
+                    <a:blip r:embed="rId19" cstate="print">
                       <a:extLst>
                         <a:ext uri="{28A0092B-C50C-407E-A947-70E740481C1C}">
                           <a14:useLocalDpi xmlns:a14="http://schemas.microsoft.com/office/drawing/2010/main" val="0"/>
@@ -31336,7 +31709,6 @@
   <w:style w:type="character" w:default="1" w:styleId="DefaultParagraphFont">
     <w:name w:val="Default Paragraph Font"/>
     <w:uiPriority w:val="1"/>
-    <w:semiHidden/>
     <w:unhideWhenUsed/>
   </w:style>
   <w:style w:type="table" w:default="1" w:styleId="TableNormal">

</xml_diff>